<commit_message>
Changed and updated new folders
</commit_message>
<xml_diff>
--- a/wwr/wwr.docx
+++ b/wwr/wwr.docx
@@ -16,7 +16,7 @@
     <w:p>
       <w:pPr>
         <w:rPr>
-          <w:rFonts w:ascii="Charm" w:hAnsi="Charm" w:cs="Charm" w:hint="cs"/>
+          <w:rFonts w:ascii="Charm" w:hAnsi="Charm" w:cs="Charm"/>
         </w:rPr>
       </w:pPr>
       <w:r>
@@ -176,6 +176,75 @@
       </w:r>
     </w:p>
     <w:p>
+      <w:r>
+        <w:t xml:space="preserve">&lt;link </w:t>
+      </w:r>
+      <w:proofErr w:type="spellStart"/>
+      <w:r>
+        <w:t>rel</w:t>
+      </w:r>
+      <w:proofErr w:type="spellEnd"/>
+      <w:r>
+        <w:t>="</w:t>
+      </w:r>
+      <w:proofErr w:type="spellStart"/>
+      <w:r>
+        <w:t>preconnect</w:t>
+      </w:r>
+      <w:proofErr w:type="spellEnd"/>
+      <w:r>
+        <w:t xml:space="preserve">" </w:t>
+      </w:r>
+      <w:proofErr w:type="spellStart"/>
+      <w:r>
+        <w:t>href</w:t>
+      </w:r>
+      <w:proofErr w:type="spellEnd"/>
+      <w:r>
+        <w:t xml:space="preserve">="https://fonts.googleapis.com"&gt; &lt;link </w:t>
+      </w:r>
+      <w:proofErr w:type="spellStart"/>
+      <w:r>
+        <w:t>rel</w:t>
+      </w:r>
+      <w:proofErr w:type="spellEnd"/>
+      <w:r>
+        <w:t>="</w:t>
+      </w:r>
+      <w:proofErr w:type="spellStart"/>
+      <w:r>
+        <w:t>preconnect</w:t>
+      </w:r>
+      <w:proofErr w:type="spellEnd"/>
+      <w:r>
+        <w:t xml:space="preserve">" </w:t>
+      </w:r>
+      <w:proofErr w:type="spellStart"/>
+      <w:r>
+        <w:t>href</w:t>
+      </w:r>
+      <w:proofErr w:type="spellEnd"/>
+      <w:r>
+        <w:t xml:space="preserve">="https://fonts.gstatic.com" </w:t>
+      </w:r>
+      <w:proofErr w:type="spellStart"/>
+      <w:r>
+        <w:t>crossorigin</w:t>
+      </w:r>
+      <w:proofErr w:type="spellEnd"/>
+      <w:r>
+        <w:t xml:space="preserve">&gt; &lt;link href="https://fonts.googleapis.com/css2?family=Charm:wght@400;700&amp;display=swap" </w:t>
+      </w:r>
+      <w:proofErr w:type="spellStart"/>
+      <w:r>
+        <w:t>rel</w:t>
+      </w:r>
+      <w:proofErr w:type="spellEnd"/>
+      <w:r>
+        <w:t>="stylesheet"&gt;</w:t>
+      </w:r>
+    </w:p>
+    <w:p>
       <w:pPr>
         <w:numPr>
           <w:ilvl w:val="1"/>
@@ -198,10 +267,86 @@
           <w:sz w:val="30"/>
           <w:szCs w:val="30"/>
         </w:rPr>
-        <w:t>Charter</w:t>
+        <w:t>Roboto flex</w:t>
       </w:r>
     </w:p>
-    <w:p/>
+    <w:p>
+      <w:r>
+        <w:t xml:space="preserve">&lt;link </w:t>
+      </w:r>
+      <w:proofErr w:type="spellStart"/>
+      <w:r>
+        <w:t>rel</w:t>
+      </w:r>
+      <w:proofErr w:type="spellEnd"/>
+      <w:r>
+        <w:t>="</w:t>
+      </w:r>
+      <w:proofErr w:type="spellStart"/>
+      <w:r>
+        <w:t>preconnect</w:t>
+      </w:r>
+      <w:proofErr w:type="spellEnd"/>
+      <w:r>
+        <w:t xml:space="preserve">" </w:t>
+      </w:r>
+      <w:proofErr w:type="spellStart"/>
+      <w:r>
+        <w:t>href</w:t>
+      </w:r>
+      <w:proofErr w:type="spellEnd"/>
+      <w:r>
+        <w:t xml:space="preserve">="https://fonts.googleapis.com"&gt; &lt;link </w:t>
+      </w:r>
+      <w:proofErr w:type="spellStart"/>
+      <w:r>
+        <w:t>rel</w:t>
+      </w:r>
+      <w:proofErr w:type="spellEnd"/>
+      <w:r>
+        <w:t>="</w:t>
+      </w:r>
+      <w:proofErr w:type="spellStart"/>
+      <w:r>
+        <w:t>preconnect</w:t>
+      </w:r>
+      <w:proofErr w:type="spellEnd"/>
+      <w:r>
+        <w:t xml:space="preserve">" </w:t>
+      </w:r>
+      <w:proofErr w:type="spellStart"/>
+      <w:r>
+        <w:t>href</w:t>
+      </w:r>
+      <w:proofErr w:type="spellEnd"/>
+      <w:r>
+        <w:t xml:space="preserve">="https://fonts.gstatic.com" </w:t>
+      </w:r>
+      <w:proofErr w:type="spellStart"/>
+      <w:r>
+        <w:t>crossorigin</w:t>
+      </w:r>
+      <w:proofErr w:type="spellEnd"/>
+      <w:r>
+        <w:t>&gt; &lt;link href="</w:t>
+      </w:r>
+      <w:proofErr w:type="gramStart"/>
+      <w:r>
+        <w:t>https://fonts.googleapis.com/css2?family=Roboto+Flex:opsz,wght@8..</w:t>
+      </w:r>
+      <w:proofErr w:type="gramEnd"/>
+      <w:r>
+        <w:t xml:space="preserve">144,100..1000&amp;display=swap" </w:t>
+      </w:r>
+      <w:proofErr w:type="spellStart"/>
+      <w:r>
+        <w:t>rel</w:t>
+      </w:r>
+      <w:proofErr w:type="spellEnd"/>
+      <w:r>
+        <w:t>="stylesheet"&gt;</w:t>
+      </w:r>
+    </w:p>
     <w:p/>
     <w:p/>
     <w:p>

</xml_diff>